<commit_message>
Fixed the incorrect title in adult patient form
</commit_message>
<xml_diff>
--- a/assets/forms/AdultPatientRegistrationForm.docx
+++ b/assets/forms/AdultPatientRegistrationForm.docx
@@ -306,8 +306,10 @@
                 <w:color w:val="FFFFFF" w:themeColor="background1"/>
                 <w:sz w:val="72"/>
               </w:rPr>
-              <w:t>Children</w:t>
-            </w:r>
+              <w:t>Adult</w:t>
+            </w:r>
+            <w:bookmarkStart w:id="0" w:name="_GoBack"/>
+            <w:bookmarkEnd w:id="0"/>
             <w:r>
               <w:rPr>
                 <w:rFonts w:ascii="Arial Black" w:hAnsi="Arial Black"/>
@@ -2582,8 +2584,6 @@
               </w:rPr>
               <w:t>What would you like to achieve from your consultation?</w:t>
             </w:r>
-            <w:bookmarkStart w:id="0" w:name="_GoBack"/>
-            <w:bookmarkEnd w:id="0"/>
           </w:p>
         </w:tc>
         <w:tc>

</xml_diff>